<commit_message>
[GPR] Adicionando aprovação nos planos do PMBOK.
</commit_message>
<xml_diff>
--- a/Artefatos de Documentação/Processo Aplicado/EveRemind/2-Gerencia de Projeto/[PMBOK]Plano de Projeto.docx
+++ b/Artefatos de Documentação/Processo Aplicado/EveRemind/2-Gerencia de Projeto/[PMBOK]Plano de Projeto.docx
@@ -2030,13 +2030,6 @@
           <w:szCs w:val="24"/>
         </w:rPr>
         <w:instrText>HYPERLINK "../../../../../../../../../../../Desktop/GitHub/P.I.-ES-UFG-2015-BIJLMMV/Artefatos de Documenta%C3%A7%C3%A3o/Processo Aplicado/EveRemind/2-Gerencia de Projeto/Cronograma Geral do Projeto.xlsx"</w:instrText>
-      </w:r>
-      <w:r>
-        <w:rPr>
-          <w:rFonts w:ascii="Arial" w:eastAsia="Arial" w:hAnsi="Arial" w:cs="Arial"/>
-          <w:sz w:val="24"/>
-          <w:szCs w:val="24"/>
-        </w:rPr>
       </w:r>
       <w:r>
         <w:rPr>
@@ -4719,8 +4712,6 @@
           <w:szCs w:val="24"/>
         </w:rPr>
       </w:pPr>
-      <w:bookmarkStart w:id="6" w:name="_GoBack"/>
-      <w:bookmarkEnd w:id="6"/>
     </w:p>
     <w:p>
       <w:pPr>
@@ -4754,8 +4745,8 @@
         <w:pStyle w:val="Heading1"/>
         <w:ind w:left="0"/>
       </w:pPr>
-      <w:bookmarkStart w:id="7" w:name="h.t8lfvm6gn5hb" w:colFirst="0" w:colLast="0"/>
-      <w:bookmarkEnd w:id="7"/>
+      <w:bookmarkStart w:id="6" w:name="h.t8lfvm6gn5hb" w:colFirst="0" w:colLast="0"/>
+      <w:bookmarkEnd w:id="6"/>
       <w:r>
         <w:rPr>
           <w:rFonts w:ascii="Arial" w:eastAsia="Arial" w:hAnsi="Arial" w:cs="Arial"/>
@@ -6353,8 +6344,8 @@
       <w:pPr>
         <w:pStyle w:val="Heading1"/>
       </w:pPr>
-      <w:bookmarkStart w:id="8" w:name="h.szusx0ci491p" w:colFirst="0" w:colLast="0"/>
-      <w:bookmarkEnd w:id="8"/>
+      <w:bookmarkStart w:id="7" w:name="h.szusx0ci491p" w:colFirst="0" w:colLast="0"/>
+      <w:bookmarkEnd w:id="7"/>
       <w:r>
         <w:rPr>
           <w:rFonts w:ascii="Arial" w:eastAsia="Arial" w:hAnsi="Arial" w:cs="Arial"/>
@@ -6384,33 +6375,75 @@
           <w:szCs w:val="24"/>
         </w:rPr>
         <w:tab/>
-        <w:t>A imagem que comprova a aprovação e conhecimento do conteúdo deste documento se encontra a seguir:</w:t>
       </w:r>
-    </w:p>
-    <w:p/>
-    <w:p>
       <w:r>
         <w:rPr>
           <w:rFonts w:ascii="Arial" w:eastAsia="Arial" w:hAnsi="Arial" w:cs="Arial"/>
           <w:sz w:val="24"/>
           <w:szCs w:val="24"/>
         </w:rPr>
-        <w:t>Aprovação dos envolvidos.</w:t>
+        <w:t>O documen</w:t>
+      </w:r>
+      <w:bookmarkStart w:id="8" w:name="_GoBack"/>
+      <w:bookmarkEnd w:id="8"/>
+      <w:r>
+        <w:rPr>
+          <w:rFonts w:ascii="Arial" w:eastAsia="Arial" w:hAnsi="Arial" w:cs="Arial"/>
+          <w:sz w:val="24"/>
+          <w:szCs w:val="24"/>
+        </w:rPr>
+        <w:t>to</w:t>
       </w:r>
       <w:r>
         <w:rPr>
           <w:rFonts w:ascii="Arial" w:eastAsia="Arial" w:hAnsi="Arial" w:cs="Arial"/>
-          <w:color w:val="FF0000"/>
           <w:sz w:val="24"/>
           <w:szCs w:val="24"/>
         </w:rPr>
-        <w:t>(link para o print).</w:t>
+        <w:t xml:space="preserve"> que comprova a aprovação e conhecimento do conteúdo deste documento se encontra a seguir:</w:t>
       </w:r>
+      <w:r>
+        <w:rPr>
+          <w:rFonts w:ascii="Arial" w:eastAsia="Arial" w:hAnsi="Arial" w:cs="Arial"/>
+          <w:sz w:val="24"/>
+          <w:szCs w:val="24"/>
+        </w:rPr>
+        <w:t xml:space="preserve"> </w:t>
+      </w:r>
+      <w:hyperlink r:id="rId8" w:history="1">
+        <w:r>
+          <w:rPr>
+            <w:rStyle w:val="Hyperlink"/>
+            <w:rFonts w:ascii="Arial" w:eastAsia="Arial" w:hAnsi="Arial" w:cs="Arial"/>
+            <w:sz w:val="24"/>
+            <w:szCs w:val="24"/>
+          </w:rPr>
+          <w:t>Apro</w:t>
+        </w:r>
+        <w:r>
+          <w:rPr>
+            <w:rStyle w:val="Hyperlink"/>
+            <w:rFonts w:ascii="Arial" w:eastAsia="Arial" w:hAnsi="Arial" w:cs="Arial"/>
+            <w:sz w:val="24"/>
+            <w:szCs w:val="24"/>
+          </w:rPr>
+          <w:t>v</w:t>
+        </w:r>
+        <w:r>
+          <w:rPr>
+            <w:rStyle w:val="Hyperlink"/>
+            <w:rFonts w:ascii="Arial" w:eastAsia="Arial" w:hAnsi="Arial" w:cs="Arial"/>
+            <w:sz w:val="24"/>
+            <w:szCs w:val="24"/>
+          </w:rPr>
+          <w:t>ação.</w:t>
+        </w:r>
+      </w:hyperlink>
     </w:p>
     <w:p/>
     <w:sectPr>
-      <w:headerReference w:type="default" r:id="rId8"/>
-      <w:footerReference w:type="default" r:id="rId9"/>
+      <w:headerReference w:type="default" r:id="rId9"/>
+      <w:footerReference w:type="default" r:id="rId10"/>
       <w:pgSz w:w="11906" w:h="16838"/>
       <w:pgMar w:top="1417" w:right="1701" w:bottom="1417" w:left="1701" w:header="720" w:footer="720" w:gutter="0"/>
       <w:pgNumType w:start="1"/>
@@ -6520,7 +6553,7 @@
             <w:rPr>
               <w:noProof/>
             </w:rPr>
-            <w:t>6</w:t>
+            <w:t>8</w:t>
           </w:r>
           <w:r>
             <w:fldChar w:fldCharType="end"/>
@@ -7359,6 +7392,18 @@
       <w:u w:val="single"/>
     </w:rPr>
   </w:style>
+  <w:style w:type="character" w:styleId="FollowedHyperlink">
+    <w:name w:val="FollowedHyperlink"/>
+    <w:basedOn w:val="DefaultParagraphFont"/>
+    <w:uiPriority w:val="99"/>
+    <w:semiHidden/>
+    <w:unhideWhenUsed/>
+    <w:rsid w:val="007730EA"/>
+    <w:rPr>
+      <w:color w:val="954F72" w:themeColor="followedHyperlink"/>
+      <w:u w:val="single"/>
+    </w:rPr>
+  </w:style>
 </w:styles>
 </file>
 

</xml_diff>